<commit_message>
Improve code quality and architecture. Add Experimental Method region for future use
</commit_message>
<xml_diff>
--- a/JapDocFromTemplate/Japanese.docx
+++ b/JapDocFromTemplate/Japanese.docx
@@ -2,6 +2,462 @@
 <file path=word/document.xml><?xml version="1.0" encoding="utf-8"?>
 <w:document xmlns:wpc="http://schemas.microsoft.com/office/word/2010/wordprocessingCanvas" xmlns:cx="http://schemas.microsoft.com/office/drawing/2014/chartex" xmlns:cx1="http://schemas.microsoft.com/office/drawing/2015/9/8/chartex" xmlns:cx2="http://schemas.microsoft.com/office/drawing/2015/10/21/chartex" xmlns:mc="http://schemas.openxmlformats.org/markup-compatibility/2006" xmlns:o="urn:schemas-microsoft-com:office:office" xmlns:r="http://schemas.openxmlformats.org/officeDocument/2006/relationships" xmlns:m="http://schemas.openxmlformats.org/officeDocument/2006/math" xmlns:v="urn:schemas-microsoft-com:vml" xmlns:wp14="http://schemas.microsoft.com/office/word/2010/wordprocessingDrawing" xmlns:wp="http://schemas.openxmlformats.org/drawingml/2006/wordprocessingDrawing" xmlns:w10="urn:schemas-microsoft-com:office:word" xmlns:w="http://schemas.openxmlformats.org/wordprocessingml/2006/main" xmlns:w14="http://schemas.microsoft.com/office/word/2010/wordml" xmlns:w15="http://schemas.microsoft.com/office/word/2012/wordml" xmlns:w16se="http://schemas.microsoft.com/office/word/2015/wordml/symex" xmlns:wpg="http://schemas.microsoft.com/office/word/2010/wordprocessingGroup" xmlns:wpi="http://schemas.microsoft.com/office/word/2010/wordprocessingInk" xmlns:wne="http://schemas.microsoft.com/office/word/2006/wordml" xmlns:wps="http://schemas.microsoft.com/office/word/2010/wordprocessingShape" mc:Ignorable="w14 w15 w16se wp14">
   <w:body>
+    <w:tbl>
+      <w:tblPr>
+        <w:tblStyle w:val="TableGridLight"/>
+        <w:tblpPr w:leftFromText="187" w:rightFromText="187" w:vertAnchor="page" w:horzAnchor="page" w:tblpX="1167" w:tblpY="735"/>
+        <w:tblW w:w="0" w:type="auto"/>
+        <w:tblLayout w:type="fixed"/>
+        <w:tblCellMar>
+          <w:top w:w="115" w:type="dxa"/>
+          <w:left w:w="72" w:type="dxa"/>
+          <w:bottom w:w="115" w:type="dxa"/>
+          <w:right w:w="72" w:type="dxa"/>
+        </w:tblCellMar>
+        <w:tblLook w:val="04A0" w:firstRow="1" w:lastRow="0" w:firstColumn="1" w:lastColumn="0" w:noHBand="0" w:noVBand="1"/>
+      </w:tblPr>
+      <w:tblGrid>
+        <w:gridCol w:w="1354"/>
+        <w:gridCol w:w="1354"/>
+        <w:gridCol w:w="1354"/>
+        <w:gridCol w:w="1354"/>
+        <w:gridCol w:w="1354"/>
+      </w:tblGrid>
+      <w:tr>
+        <w:trPr>
+          <w:trHeight w:val="998"/>
+        </w:trPr>
+        <w:tc>
+          <w:tcPr>
+            <w:tcW w:w="1354" w:type="dxa"/>
+          </w:tcPr>
+          <w:p>
+            <w:pPr>
+              <w:jc w:val="center"/>
+              <w:rPr>
+                <w:rFonts w:ascii="Roboto Light" w:hAnsi="Roboto Light"/>
+                <w:b/>
+                <w:sz w:val="28"/>
+                <w:szCs w:val="28"/>
+              </w:rPr>
+            </w:pPr>
+          </w:p>
+        </w:tc>
+        <w:tc>
+          <w:tcPr>
+            <w:tcW w:w="1354" w:type="dxa"/>
+          </w:tcPr>
+          <w:p>
+            <w:pPr>
+              <w:jc w:val="center"/>
+              <w:rPr>
+                <w:rFonts w:ascii="Roboto Light" w:hAnsi="Roboto Light"/>
+                <w:b/>
+                <w:sz w:val="28"/>
+                <w:szCs w:val="28"/>
+              </w:rPr>
+            </w:pPr>
+          </w:p>
+        </w:tc>
+        <w:tc>
+          <w:tcPr>
+            <w:tcW w:w="1354" w:type="dxa"/>
+          </w:tcPr>
+          <w:p>
+            <w:pPr>
+              <w:jc w:val="center"/>
+              <w:rPr>
+                <w:rFonts w:ascii="Roboto Light" w:hAnsi="Roboto Light"/>
+                <w:b/>
+                <w:sz w:val="28"/>
+                <w:szCs w:val="28"/>
+              </w:rPr>
+            </w:pPr>
+          </w:p>
+        </w:tc>
+        <w:tc>
+          <w:tcPr>
+            <w:tcW w:w="1354" w:type="dxa"/>
+          </w:tcPr>
+          <w:p>
+            <w:pPr>
+              <w:jc w:val="center"/>
+              <w:rPr>
+                <w:rFonts w:ascii="Roboto Light" w:hAnsi="Roboto Light"/>
+                <w:b/>
+                <w:sz w:val="28"/>
+                <w:szCs w:val="28"/>
+              </w:rPr>
+            </w:pPr>
+          </w:p>
+        </w:tc>
+        <w:tc>
+          <w:tcPr>
+            <w:tcW w:w="1354" w:type="dxa"/>
+          </w:tcPr>
+          <w:p>
+            <w:pPr>
+              <w:jc w:val="center"/>
+              <w:rPr>
+                <w:rFonts w:ascii="Roboto Light" w:hAnsi="Roboto Light"/>
+                <w:b/>
+                <w:sz w:val="28"/>
+                <w:szCs w:val="28"/>
+              </w:rPr>
+            </w:pPr>
+          </w:p>
+        </w:tc>
+      </w:tr>
+      <w:tr>
+        <w:trPr>
+          <w:trHeight w:val="998"/>
+        </w:trPr>
+        <w:tc>
+          <w:tcPr>
+            <w:tcW w:w="1354" w:type="dxa"/>
+          </w:tcPr>
+          <w:p>
+            <w:pPr>
+              <w:jc w:val="center"/>
+              <w:rPr>
+                <w:rFonts w:ascii="Roboto Light" w:hAnsi="Roboto Light"/>
+                <w:b/>
+                <w:sz w:val="28"/>
+                <w:szCs w:val="28"/>
+              </w:rPr>
+            </w:pPr>
+          </w:p>
+        </w:tc>
+        <w:tc>
+          <w:tcPr>
+            <w:tcW w:w="1354" w:type="dxa"/>
+          </w:tcPr>
+          <w:p>
+            <w:pPr>
+              <w:jc w:val="center"/>
+              <w:rPr>
+                <w:rFonts w:ascii="Roboto Light" w:hAnsi="Roboto Light"/>
+                <w:b/>
+                <w:sz w:val="28"/>
+                <w:szCs w:val="28"/>
+              </w:rPr>
+            </w:pPr>
+          </w:p>
+        </w:tc>
+        <w:tc>
+          <w:tcPr>
+            <w:tcW w:w="1354" w:type="dxa"/>
+          </w:tcPr>
+          <w:p>
+            <w:pPr>
+              <w:jc w:val="center"/>
+              <w:rPr>
+                <w:rFonts w:ascii="Roboto Light" w:hAnsi="Roboto Light"/>
+                <w:b/>
+                <w:sz w:val="28"/>
+                <w:szCs w:val="28"/>
+              </w:rPr>
+            </w:pPr>
+          </w:p>
+        </w:tc>
+        <w:tc>
+          <w:tcPr>
+            <w:tcW w:w="1354" w:type="dxa"/>
+          </w:tcPr>
+          <w:p>
+            <w:pPr>
+              <w:jc w:val="center"/>
+              <w:rPr>
+                <w:rFonts w:ascii="Roboto Light" w:hAnsi="Roboto Light"/>
+                <w:b/>
+                <w:sz w:val="28"/>
+                <w:szCs w:val="28"/>
+              </w:rPr>
+            </w:pPr>
+          </w:p>
+        </w:tc>
+        <w:tc>
+          <w:tcPr>
+            <w:tcW w:w="1354" w:type="dxa"/>
+          </w:tcPr>
+          <w:p>
+            <w:pPr>
+              <w:jc w:val="center"/>
+              <w:rPr>
+                <w:rFonts w:ascii="Roboto Light" w:hAnsi="Roboto Light"/>
+                <w:b/>
+                <w:sz w:val="28"/>
+                <w:szCs w:val="28"/>
+              </w:rPr>
+            </w:pPr>
+          </w:p>
+        </w:tc>
+      </w:tr>
+      <w:tr>
+        <w:trPr>
+          <w:trHeight w:val="998"/>
+        </w:trPr>
+        <w:tc>
+          <w:tcPr>
+            <w:tcW w:w="1354" w:type="dxa"/>
+          </w:tcPr>
+          <w:p>
+            <w:pPr>
+              <w:jc w:val="center"/>
+              <w:rPr>
+                <w:rFonts w:ascii="Roboto Light" w:hAnsi="Roboto Light"/>
+                <w:b/>
+                <w:sz w:val="28"/>
+                <w:szCs w:val="28"/>
+              </w:rPr>
+            </w:pPr>
+          </w:p>
+        </w:tc>
+        <w:tc>
+          <w:tcPr>
+            <w:tcW w:w="1354" w:type="dxa"/>
+          </w:tcPr>
+          <w:p>
+            <w:pPr>
+              <w:jc w:val="center"/>
+              <w:rPr>
+                <w:rFonts w:ascii="Roboto Light" w:hAnsi="Roboto Light"/>
+                <w:b/>
+                <w:sz w:val="28"/>
+                <w:szCs w:val="28"/>
+              </w:rPr>
+            </w:pPr>
+          </w:p>
+        </w:tc>
+        <w:tc>
+          <w:tcPr>
+            <w:tcW w:w="1354" w:type="dxa"/>
+          </w:tcPr>
+          <w:p>
+            <w:pPr>
+              <w:jc w:val="center"/>
+              <w:rPr>
+                <w:rFonts w:ascii="Roboto Light" w:hAnsi="Roboto Light"/>
+                <w:b/>
+                <w:sz w:val="28"/>
+                <w:szCs w:val="28"/>
+              </w:rPr>
+            </w:pPr>
+          </w:p>
+        </w:tc>
+        <w:tc>
+          <w:tcPr>
+            <w:tcW w:w="1354" w:type="dxa"/>
+          </w:tcPr>
+          <w:p>
+            <w:pPr>
+              <w:jc w:val="center"/>
+              <w:rPr>
+                <w:rFonts w:ascii="Roboto Light" w:hAnsi="Roboto Light"/>
+                <w:b/>
+                <w:sz w:val="28"/>
+                <w:szCs w:val="28"/>
+              </w:rPr>
+            </w:pPr>
+          </w:p>
+        </w:tc>
+        <w:tc>
+          <w:tcPr>
+            <w:tcW w:w="1354" w:type="dxa"/>
+          </w:tcPr>
+          <w:p>
+            <w:pPr>
+              <w:jc w:val="center"/>
+              <w:rPr>
+                <w:rFonts w:ascii="Roboto Light" w:hAnsi="Roboto Light"/>
+                <w:b/>
+                <w:sz w:val="28"/>
+                <w:szCs w:val="28"/>
+              </w:rPr>
+            </w:pPr>
+          </w:p>
+        </w:tc>
+      </w:tr>
+      <w:tr>
+        <w:trPr>
+          <w:trHeight w:val="998"/>
+        </w:trPr>
+        <w:tc>
+          <w:tcPr>
+            <w:tcW w:w="1354" w:type="dxa"/>
+          </w:tcPr>
+          <w:p>
+            <w:pPr>
+              <w:jc w:val="center"/>
+              <w:rPr>
+                <w:rFonts w:ascii="Roboto Light" w:hAnsi="Roboto Light"/>
+                <w:b/>
+                <w:sz w:val="28"/>
+                <w:szCs w:val="28"/>
+              </w:rPr>
+            </w:pPr>
+          </w:p>
+        </w:tc>
+        <w:tc>
+          <w:tcPr>
+            <w:tcW w:w="1354" w:type="dxa"/>
+          </w:tcPr>
+          <w:p>
+            <w:pPr>
+              <w:jc w:val="center"/>
+              <w:rPr>
+                <w:rFonts w:ascii="Roboto Light" w:hAnsi="Roboto Light"/>
+                <w:b/>
+                <w:sz w:val="28"/>
+                <w:szCs w:val="28"/>
+              </w:rPr>
+            </w:pPr>
+          </w:p>
+        </w:tc>
+        <w:tc>
+          <w:tcPr>
+            <w:tcW w:w="1354" w:type="dxa"/>
+          </w:tcPr>
+          <w:p>
+            <w:pPr>
+              <w:jc w:val="center"/>
+              <w:rPr>
+                <w:rFonts w:ascii="Roboto Light" w:hAnsi="Roboto Light"/>
+                <w:b/>
+                <w:sz w:val="28"/>
+                <w:szCs w:val="28"/>
+              </w:rPr>
+            </w:pPr>
+          </w:p>
+        </w:tc>
+        <w:tc>
+          <w:tcPr>
+            <w:tcW w:w="1354" w:type="dxa"/>
+          </w:tcPr>
+          <w:p>
+            <w:pPr>
+              <w:jc w:val="center"/>
+              <w:rPr>
+                <w:rFonts w:ascii="Roboto Light" w:hAnsi="Roboto Light"/>
+                <w:b/>
+                <w:sz w:val="28"/>
+                <w:szCs w:val="28"/>
+              </w:rPr>
+            </w:pPr>
+          </w:p>
+        </w:tc>
+        <w:tc>
+          <w:tcPr>
+            <w:tcW w:w="1354" w:type="dxa"/>
+          </w:tcPr>
+          <w:p>
+            <w:pPr>
+              <w:jc w:val="center"/>
+              <w:rPr>
+                <w:rFonts w:ascii="Roboto Light" w:hAnsi="Roboto Light"/>
+                <w:b/>
+                <w:sz w:val="28"/>
+                <w:szCs w:val="28"/>
+              </w:rPr>
+            </w:pPr>
+          </w:p>
+        </w:tc>
+      </w:tr>
+      <w:tr>
+        <w:trPr>
+          <w:trHeight w:val="998"/>
+        </w:trPr>
+        <w:tc>
+          <w:tcPr>
+            <w:tcW w:w="1354" w:type="dxa"/>
+          </w:tcPr>
+          <w:p>
+            <w:pPr>
+              <w:jc w:val="center"/>
+              <w:rPr>
+                <w:rFonts w:ascii="Roboto Light" w:hAnsi="Roboto Light"/>
+                <w:b/>
+                <w:sz w:val="28"/>
+                <w:szCs w:val="28"/>
+              </w:rPr>
+            </w:pPr>
+          </w:p>
+        </w:tc>
+        <w:tc>
+          <w:tcPr>
+            <w:tcW w:w="1354" w:type="dxa"/>
+          </w:tcPr>
+          <w:p>
+            <w:pPr>
+              <w:jc w:val="center"/>
+              <w:rPr>
+                <w:rFonts w:ascii="Roboto Light" w:hAnsi="Roboto Light"/>
+                <w:b/>
+                <w:sz w:val="28"/>
+                <w:szCs w:val="28"/>
+              </w:rPr>
+            </w:pPr>
+          </w:p>
+        </w:tc>
+        <w:tc>
+          <w:tcPr>
+            <w:tcW w:w="1354" w:type="dxa"/>
+          </w:tcPr>
+          <w:p>
+            <w:pPr>
+              <w:jc w:val="center"/>
+              <w:rPr>
+                <w:rFonts w:ascii="Roboto Light" w:hAnsi="Roboto Light"/>
+                <w:b/>
+                <w:sz w:val="28"/>
+                <w:szCs w:val="28"/>
+              </w:rPr>
+            </w:pPr>
+          </w:p>
+        </w:tc>
+        <w:tc>
+          <w:tcPr>
+            <w:tcW w:w="1354" w:type="dxa"/>
+          </w:tcPr>
+          <w:p>
+            <w:pPr>
+              <w:jc w:val="center"/>
+              <w:rPr>
+                <w:rFonts w:ascii="Roboto Light" w:hAnsi="Roboto Light"/>
+                <w:b/>
+                <w:sz w:val="28"/>
+                <w:szCs w:val="28"/>
+              </w:rPr>
+            </w:pPr>
+          </w:p>
+        </w:tc>
+        <w:tc>
+          <w:tcPr>
+            <w:tcW w:w="1354" w:type="dxa"/>
+          </w:tcPr>
+          <w:p>
+            <w:pPr>
+              <w:jc w:val="center"/>
+              <w:rPr>
+                <w:rFonts w:ascii="Roboto Light" w:hAnsi="Roboto Light"/>
+                <w:b/>
+                <w:sz w:val="28"/>
+                <w:szCs w:val="28"/>
+              </w:rPr>
+            </w:pPr>
+          </w:p>
+        </w:tc>
+      </w:tr>
+    </w:tbl>
+    <w:p>
+      <w:pPr>
+        <w:rPr>
+          <w:rFonts w:ascii="Roboto Medium" w:hAnsi="Roboto Medium"/>
+        </w:rPr>
+      </w:pPr>
+      <w:bookmarkStart w:id="0" w:name="_GoBack"/>
+      <w:bookmarkEnd w:id="0"/>
+    </w:p>
     <w:tbl>
       <w:tblPr>
         <w:tblStyle w:val="TableGridLight"/>
@@ -421,455 +877,6 @@
                 <w:rFonts w:ascii="MS Mincho" w:eastAsia="MS Mincho" w:hAnsi="MS Mincho"/>
                 <w:sz w:val="56"/>
                 <w:szCs w:val="56"/>
-              </w:rPr>
-            </w:pPr>
-          </w:p>
-        </w:tc>
-      </w:tr>
-    </w:tbl>
-    <w:tbl>
-      <w:tblPr>
-        <w:tblStyle w:val="TableGridLight"/>
-        <w:tblpPr w:leftFromText="187" w:rightFromText="187" w:vertAnchor="page" w:horzAnchor="margin" w:tblpY="735"/>
-        <w:tblW w:w="0" w:type="auto"/>
-        <w:tblLayout w:type="fixed"/>
-        <w:tblCellMar>
-          <w:top w:w="115" w:type="dxa"/>
-          <w:left w:w="72" w:type="dxa"/>
-          <w:bottom w:w="115" w:type="dxa"/>
-          <w:right w:w="72" w:type="dxa"/>
-        </w:tblCellMar>
-        <w:tblLook w:val="04A0" w:firstRow="1" w:lastRow="0" w:firstColumn="1" w:lastColumn="0" w:noHBand="0" w:noVBand="1"/>
-      </w:tblPr>
-      <w:tblGrid>
-        <w:gridCol w:w="1354"/>
-        <w:gridCol w:w="1354"/>
-        <w:gridCol w:w="1354"/>
-        <w:gridCol w:w="1354"/>
-        <w:gridCol w:w="1354"/>
-      </w:tblGrid>
-      <w:tr>
-        <w:trPr>
-          <w:trHeight w:hRule="exact" w:val="1123"/>
-        </w:trPr>
-        <w:tc>
-          <w:tcPr>
-            <w:tcW w:w="1354" w:type="dxa"/>
-          </w:tcPr>
-          <w:p>
-            <w:pPr>
-              <w:jc w:val="center"/>
-              <w:rPr>
-                <w:rFonts w:ascii="Roboto Light" w:hAnsi="Roboto Light"/>
-                <w:b/>
-                <w:sz w:val="28"/>
-                <w:szCs w:val="28"/>
-              </w:rPr>
-            </w:pPr>
-          </w:p>
-        </w:tc>
-        <w:tc>
-          <w:tcPr>
-            <w:tcW w:w="1354" w:type="dxa"/>
-          </w:tcPr>
-          <w:p>
-            <w:pPr>
-              <w:jc w:val="center"/>
-              <w:rPr>
-                <w:rFonts w:ascii="Roboto Light" w:hAnsi="Roboto Light"/>
-                <w:b/>
-                <w:sz w:val="28"/>
-                <w:szCs w:val="28"/>
-              </w:rPr>
-            </w:pPr>
-          </w:p>
-        </w:tc>
-        <w:tc>
-          <w:tcPr>
-            <w:tcW w:w="1354" w:type="dxa"/>
-          </w:tcPr>
-          <w:p>
-            <w:pPr>
-              <w:jc w:val="center"/>
-              <w:rPr>
-                <w:rFonts w:ascii="Roboto Light" w:hAnsi="Roboto Light"/>
-                <w:b/>
-                <w:sz w:val="28"/>
-                <w:szCs w:val="28"/>
-              </w:rPr>
-            </w:pPr>
-          </w:p>
-        </w:tc>
-        <w:tc>
-          <w:tcPr>
-            <w:tcW w:w="1354" w:type="dxa"/>
-          </w:tcPr>
-          <w:p>
-            <w:pPr>
-              <w:jc w:val="center"/>
-              <w:rPr>
-                <w:rFonts w:ascii="Roboto Light" w:hAnsi="Roboto Light"/>
-                <w:b/>
-                <w:sz w:val="28"/>
-                <w:szCs w:val="28"/>
-              </w:rPr>
-            </w:pPr>
-          </w:p>
-        </w:tc>
-        <w:tc>
-          <w:tcPr>
-            <w:tcW w:w="1354" w:type="dxa"/>
-          </w:tcPr>
-          <w:p>
-            <w:pPr>
-              <w:jc w:val="center"/>
-              <w:rPr>
-                <w:rFonts w:ascii="Roboto Light" w:hAnsi="Roboto Light"/>
-                <w:b/>
-                <w:sz w:val="28"/>
-                <w:szCs w:val="28"/>
-              </w:rPr>
-            </w:pPr>
-          </w:p>
-        </w:tc>
-      </w:tr>
-      <w:tr>
-        <w:trPr>
-          <w:trHeight w:hRule="exact" w:val="1123"/>
-        </w:trPr>
-        <w:tc>
-          <w:tcPr>
-            <w:tcW w:w="1354" w:type="dxa"/>
-          </w:tcPr>
-          <w:p>
-            <w:pPr>
-              <w:jc w:val="center"/>
-              <w:rPr>
-                <w:rFonts w:ascii="Roboto Light" w:hAnsi="Roboto Light"/>
-                <w:b/>
-                <w:sz w:val="28"/>
-                <w:szCs w:val="28"/>
-              </w:rPr>
-            </w:pPr>
-          </w:p>
-        </w:tc>
-        <w:tc>
-          <w:tcPr>
-            <w:tcW w:w="1354" w:type="dxa"/>
-          </w:tcPr>
-          <w:p>
-            <w:pPr>
-              <w:jc w:val="center"/>
-              <w:rPr>
-                <w:rFonts w:ascii="Roboto Light" w:hAnsi="Roboto Light"/>
-                <w:b/>
-                <w:sz w:val="28"/>
-                <w:szCs w:val="28"/>
-              </w:rPr>
-            </w:pPr>
-          </w:p>
-        </w:tc>
-        <w:tc>
-          <w:tcPr>
-            <w:tcW w:w="1354" w:type="dxa"/>
-          </w:tcPr>
-          <w:p>
-            <w:pPr>
-              <w:jc w:val="center"/>
-              <w:rPr>
-                <w:rFonts w:ascii="Roboto Light" w:hAnsi="Roboto Light"/>
-                <w:b/>
-                <w:sz w:val="28"/>
-                <w:szCs w:val="28"/>
-              </w:rPr>
-            </w:pPr>
-            <w:bookmarkStart w:id="0" w:name="_GoBack"/>
-            <w:bookmarkEnd w:id="0"/>
-          </w:p>
-        </w:tc>
-        <w:tc>
-          <w:tcPr>
-            <w:tcW w:w="1354" w:type="dxa"/>
-          </w:tcPr>
-          <w:p>
-            <w:pPr>
-              <w:jc w:val="center"/>
-              <w:rPr>
-                <w:rFonts w:ascii="Roboto Light" w:hAnsi="Roboto Light"/>
-                <w:b/>
-                <w:sz w:val="28"/>
-                <w:szCs w:val="28"/>
-              </w:rPr>
-            </w:pPr>
-          </w:p>
-        </w:tc>
-        <w:tc>
-          <w:tcPr>
-            <w:tcW w:w="1354" w:type="dxa"/>
-          </w:tcPr>
-          <w:p>
-            <w:pPr>
-              <w:jc w:val="center"/>
-              <w:rPr>
-                <w:rFonts w:ascii="Roboto Light" w:hAnsi="Roboto Light"/>
-                <w:b/>
-                <w:sz w:val="28"/>
-                <w:szCs w:val="28"/>
-              </w:rPr>
-            </w:pPr>
-          </w:p>
-        </w:tc>
-      </w:tr>
-      <w:tr>
-        <w:trPr>
-          <w:trHeight w:hRule="exact" w:val="1123"/>
-        </w:trPr>
-        <w:tc>
-          <w:tcPr>
-            <w:tcW w:w="1354" w:type="dxa"/>
-          </w:tcPr>
-          <w:p>
-            <w:pPr>
-              <w:jc w:val="center"/>
-              <w:rPr>
-                <w:rFonts w:ascii="Roboto Light" w:hAnsi="Roboto Light"/>
-                <w:b/>
-                <w:sz w:val="28"/>
-                <w:szCs w:val="28"/>
-              </w:rPr>
-            </w:pPr>
-          </w:p>
-        </w:tc>
-        <w:tc>
-          <w:tcPr>
-            <w:tcW w:w="1354" w:type="dxa"/>
-          </w:tcPr>
-          <w:p>
-            <w:pPr>
-              <w:jc w:val="center"/>
-              <w:rPr>
-                <w:rFonts w:ascii="Roboto Light" w:hAnsi="Roboto Light"/>
-                <w:b/>
-                <w:sz w:val="28"/>
-                <w:szCs w:val="28"/>
-              </w:rPr>
-            </w:pPr>
-          </w:p>
-        </w:tc>
-        <w:tc>
-          <w:tcPr>
-            <w:tcW w:w="1354" w:type="dxa"/>
-          </w:tcPr>
-          <w:p>
-            <w:pPr>
-              <w:jc w:val="center"/>
-              <w:rPr>
-                <w:rFonts w:ascii="Roboto Light" w:hAnsi="Roboto Light"/>
-                <w:b/>
-                <w:sz w:val="28"/>
-                <w:szCs w:val="28"/>
-              </w:rPr>
-            </w:pPr>
-          </w:p>
-        </w:tc>
-        <w:tc>
-          <w:tcPr>
-            <w:tcW w:w="1354" w:type="dxa"/>
-          </w:tcPr>
-          <w:p>
-            <w:pPr>
-              <w:jc w:val="center"/>
-              <w:rPr>
-                <w:rFonts w:ascii="Roboto Light" w:hAnsi="Roboto Light"/>
-                <w:b/>
-                <w:sz w:val="28"/>
-                <w:szCs w:val="28"/>
-              </w:rPr>
-            </w:pPr>
-          </w:p>
-        </w:tc>
-        <w:tc>
-          <w:tcPr>
-            <w:tcW w:w="1354" w:type="dxa"/>
-          </w:tcPr>
-          <w:p>
-            <w:pPr>
-              <w:jc w:val="center"/>
-              <w:rPr>
-                <w:rFonts w:ascii="Roboto Light" w:hAnsi="Roboto Light"/>
-                <w:b/>
-                <w:sz w:val="28"/>
-                <w:szCs w:val="28"/>
-              </w:rPr>
-            </w:pPr>
-          </w:p>
-        </w:tc>
-      </w:tr>
-      <w:tr>
-        <w:trPr>
-          <w:trHeight w:hRule="exact" w:val="1123"/>
-        </w:trPr>
-        <w:tc>
-          <w:tcPr>
-            <w:tcW w:w="1354" w:type="dxa"/>
-          </w:tcPr>
-          <w:p>
-            <w:pPr>
-              <w:jc w:val="center"/>
-              <w:rPr>
-                <w:rFonts w:ascii="Roboto Light" w:hAnsi="Roboto Light"/>
-                <w:b/>
-                <w:sz w:val="28"/>
-                <w:szCs w:val="28"/>
-              </w:rPr>
-            </w:pPr>
-          </w:p>
-        </w:tc>
-        <w:tc>
-          <w:tcPr>
-            <w:tcW w:w="1354" w:type="dxa"/>
-          </w:tcPr>
-          <w:p>
-            <w:pPr>
-              <w:jc w:val="center"/>
-              <w:rPr>
-                <w:rFonts w:ascii="Roboto Light" w:hAnsi="Roboto Light"/>
-                <w:b/>
-                <w:sz w:val="28"/>
-                <w:szCs w:val="28"/>
-              </w:rPr>
-            </w:pPr>
-          </w:p>
-        </w:tc>
-        <w:tc>
-          <w:tcPr>
-            <w:tcW w:w="1354" w:type="dxa"/>
-          </w:tcPr>
-          <w:p>
-            <w:pPr>
-              <w:jc w:val="center"/>
-              <w:rPr>
-                <w:rFonts w:ascii="Roboto Light" w:hAnsi="Roboto Light"/>
-                <w:b/>
-                <w:sz w:val="28"/>
-                <w:szCs w:val="28"/>
-              </w:rPr>
-            </w:pPr>
-          </w:p>
-        </w:tc>
-        <w:tc>
-          <w:tcPr>
-            <w:tcW w:w="1354" w:type="dxa"/>
-          </w:tcPr>
-          <w:p>
-            <w:pPr>
-              <w:jc w:val="center"/>
-              <w:rPr>
-                <w:rFonts w:ascii="Roboto Light" w:hAnsi="Roboto Light"/>
-                <w:b/>
-                <w:sz w:val="28"/>
-                <w:szCs w:val="28"/>
-              </w:rPr>
-            </w:pPr>
-          </w:p>
-        </w:tc>
-        <w:tc>
-          <w:tcPr>
-            <w:tcW w:w="1354" w:type="dxa"/>
-          </w:tcPr>
-          <w:p>
-            <w:pPr>
-              <w:jc w:val="center"/>
-              <w:rPr>
-                <w:rFonts w:ascii="Roboto Light" w:hAnsi="Roboto Light"/>
-                <w:b/>
-                <w:sz w:val="28"/>
-                <w:szCs w:val="28"/>
-              </w:rPr>
-            </w:pPr>
-          </w:p>
-        </w:tc>
-      </w:tr>
-      <w:tr>
-        <w:trPr>
-          <w:trHeight w:hRule="exact" w:val="1123"/>
-        </w:trPr>
-        <w:tc>
-          <w:tcPr>
-            <w:tcW w:w="1354" w:type="dxa"/>
-          </w:tcPr>
-          <w:p>
-            <w:pPr>
-              <w:jc w:val="center"/>
-              <w:rPr>
-                <w:rFonts w:ascii="Roboto Light" w:hAnsi="Roboto Light"/>
-                <w:b/>
-                <w:sz w:val="28"/>
-                <w:szCs w:val="28"/>
-              </w:rPr>
-            </w:pPr>
-          </w:p>
-        </w:tc>
-        <w:tc>
-          <w:tcPr>
-            <w:tcW w:w="1354" w:type="dxa"/>
-          </w:tcPr>
-          <w:p>
-            <w:pPr>
-              <w:jc w:val="center"/>
-              <w:rPr>
-                <w:rFonts w:ascii="Roboto Light" w:hAnsi="Roboto Light"/>
-                <w:b/>
-                <w:sz w:val="28"/>
-                <w:szCs w:val="28"/>
-              </w:rPr>
-            </w:pPr>
-          </w:p>
-        </w:tc>
-        <w:tc>
-          <w:tcPr>
-            <w:tcW w:w="1354" w:type="dxa"/>
-          </w:tcPr>
-          <w:p>
-            <w:pPr>
-              <w:jc w:val="center"/>
-              <w:rPr>
-                <w:rFonts w:ascii="Roboto Light" w:hAnsi="Roboto Light"/>
-                <w:b/>
-                <w:sz w:val="28"/>
-                <w:szCs w:val="28"/>
-              </w:rPr>
-            </w:pPr>
-          </w:p>
-        </w:tc>
-        <w:tc>
-          <w:tcPr>
-            <w:tcW w:w="1354" w:type="dxa"/>
-          </w:tcPr>
-          <w:p>
-            <w:pPr>
-              <w:jc w:val="center"/>
-              <w:rPr>
-                <w:rFonts w:ascii="Roboto Light" w:hAnsi="Roboto Light"/>
-                <w:b/>
-                <w:sz w:val="28"/>
-                <w:szCs w:val="28"/>
-              </w:rPr>
-            </w:pPr>
-          </w:p>
-        </w:tc>
-        <w:tc>
-          <w:tcPr>
-            <w:tcW w:w="1354" w:type="dxa"/>
-          </w:tcPr>
-          <w:p>
-            <w:pPr>
-              <w:jc w:val="center"/>
-              <w:rPr>
-                <w:rFonts w:ascii="Roboto Light" w:hAnsi="Roboto Light"/>
-                <w:b/>
-                <w:sz w:val="28"/>
-                <w:szCs w:val="28"/>
               </w:rPr>
             </w:pPr>
           </w:p>

</xml_diff>